<commit_message>
New translations Facilitator guidelines - Playful matematicians.docx (Swahili, Kenya)
</commit_message>
<xml_diff>
--- a/facilitation_guides/translation/swa/Facilitator guidelines - Playful matematicians.docx
+++ b/facilitation_guides/translation/swa/Facilitator guidelines - Playful matematicians.docx
@@ -105,7 +105,7 @@
                 <w:u w:val="none"/>
                 <w:vertAlign w:val="baseline"/>
               </w:rPr>
-              <w:t xml:space="preserve">Video Title</w:t>
+              <w:t xml:space="preserve">Kichwa cha Video</w:t>
             </w:r>
           </w:p>
         </w:tc>
@@ -239,7 +239,7 @@
                 <w:u w:val="none"/>
                 <w:vertAlign w:val="baseline"/>
               </w:rPr>
-              <w:t>Topic</w:t>
+              <w:t>Mada</w:t>
             </w:r>
           </w:p>
         </w:tc>
@@ -364,7 +364,7 @@
                 <w:shd w:fill="auto" w:val="clear"/>
                 <w:vertAlign w:val="baseline"/>
               </w:rPr>
-              <w:t>Aim(s)</w:t>
+              <w:t>Malengo</w:t>
             </w:r>
           </w:p>
         </w:tc>
@@ -498,7 +498,7 @@
                 <w:shd w:fill="auto" w:val="clear"/>
                 <w:vertAlign w:val="baseline"/>
               </w:rPr>
-              <w:t>Length</w:t>
+              <w:t>Urefu</w:t>
             </w:r>
           </w:p>
         </w:tc>
@@ -623,7 +623,7 @@
                 <w:u w:val="none"/>
                 <w:vertAlign w:val="baseline"/>
               </w:rPr>
-              <w:t xml:space="preserve">Camp Location</w:t>
+              <w:t xml:space="preserve">Mahali pa Kambi</w:t>
             </w:r>
           </w:p>
         </w:tc>
@@ -741,7 +741,7 @@
                 <w:shd w:fill="auto" w:val="clear"/>
                 <w:vertAlign w:val="baseline"/>
               </w:rPr>
-              <w:t>Facilitators</w:t>
+              <w:t>Wawezeshaji</w:t>
             </w:r>
           </w:p>
         </w:tc>
@@ -850,7 +850,7 @@
                 <w:u w:val="none"/>
                 <w:vertAlign w:val="baseline"/>
               </w:rPr>
-              <w:t xml:space="preserve">N. of students</w:t>
+              <w:t xml:space="preserve">N. ya wanafunzi</w:t>
             </w:r>
           </w:p>
         </w:tc>
@@ -959,7 +959,7 @@
                 <w:u w:val="none"/>
                 <w:vertAlign w:val="baseline"/>
               </w:rPr>
-              <w:t>Date</w:t>
+              <w:t>Tarehe</w:t>
             </w:r>
           </w:p>
         </w:tc>
@@ -1077,7 +1077,7 @@
                 <w:shd w:fill="auto" w:val="clear"/>
                 <w:vertAlign w:val="baseline"/>
               </w:rPr>
-              <w:t>Resources</w:t>
+              <w:t>Rasilimali</w:t>
             </w:r>
           </w:p>
           <w:p>
@@ -1124,7 +1124,7 @@
                 <w:shd w:fill="auto" w:val="clear"/>
                 <w:vertAlign w:val="baseline"/>
               </w:rPr>
-              <w:t>needed</w:t>
+              <w:t>inahitajika</w:t>
             </w:r>
           </w:p>
         </w:tc>
@@ -1258,7 +1258,7 @@
                 <w:shd w:fill="auto" w:val="clear"/>
                 <w:vertAlign w:val="baseline"/>
               </w:rPr>
-              <w:t>Preparations</w:t>
+              <w:t>Maandalizi</w:t>
             </w:r>
           </w:p>
         </w:tc>
@@ -1408,7 +1408,7 @@
                 <w:shd w:fill="auto" w:val="clear"/>
                 <w:vertAlign w:val="baseline"/>
               </w:rPr>
-              <w:t xml:space="preserve">Video time</w:t>
+              <w:t xml:space="preserve">Muda wa video</w:t>
             </w:r>
           </w:p>
         </w:tc>
@@ -1467,7 +1467,7 @@
                 <w:shd w:fill="auto" w:val="clear"/>
                 <w:vertAlign w:val="baseline"/>
               </w:rPr>
-              <w:t xml:space="preserve">What facilitator does</w:t>
+              <w:t xml:space="preserve">Mwezeshaji anafanya nini</w:t>
             </w:r>
           </w:p>
         </w:tc>
@@ -1527,7 +1527,7 @@
                 <w:shd w:fill="auto" w:val="clear"/>
                 <w:vertAlign w:val="baseline"/>
               </w:rPr>
-              <w:t xml:space="preserve">What learners do</w:t>
+              <w:t xml:space="preserve">Wanachofanya wanafunzi</w:t>
             </w:r>
           </w:p>
         </w:tc>
@@ -1633,7 +1633,7 @@
                 <w:u w:val="none"/>
                 <w:vertAlign w:val="baseline"/>
               </w:rPr>
-              <w:t xml:space="preserve">General VMC Video Introduction</w:t>
+              <w:t xml:space="preserve">Utangulizi Mkuu wa Video ya VMC</w:t>
             </w:r>
           </w:p>
         </w:tc>
@@ -1749,7 +1749,7 @@
                 <w:u w:val="none"/>
                 <w:vertAlign w:val="baseline"/>
               </w:rPr>
-              <w:t xml:space="preserve">Video Introduction</w:t>
+              <w:t xml:space="preserve">Utangulizi wa Video</w:t>
             </w:r>
           </w:p>
         </w:tc>
@@ -1865,7 +1865,7 @@
                 <w:u w:val="none"/>
                 <w:vertAlign w:val="baseline"/>
               </w:rPr>
-              <w:t>Riddle</w:t>
+              <w:t>Kitendawili</w:t>
             </w:r>
           </w:p>
         </w:tc>
@@ -1995,7 +1995,7 @@
                 <w:shd w:fill="auto" w:val="clear"/>
                 <w:vertAlign w:val="baseline"/>
               </w:rPr>
-              <w:t xml:space="preserve">Assist the process, provoke thoughts</w:t>
+              <w:t xml:space="preserve">Kusaidia mchakato, kuchochea mawazo</w:t>
             </w:r>
           </w:p>
           <w:p>
@@ -2606,7 +2606,7 @@
           <w:shd w:fill="auto" w:val="clear"/>
           <w:vertAlign w:val="baseline"/>
         </w:rPr>
-        <w:t>Solution</w:t>
+        <w:t>Suluhisho</w:t>
       </w:r>
     </w:p>
     <w:p>
@@ -6241,7 +6241,7 @@
       <w:rPr>
         <w:sz w:val="24"/>
         <w:szCs w:val="24"/>
-        <w:lang w:val="sw-TZ"/>
+        <w:lang w:val="sw-KE"/>
       </w:rPr>
     </w:rPrDefault>
     <w:pPrDefault>

</xml_diff>

<commit_message>
New translations facilitator guidelines - playful matematicians.docx (Swahili, Tanzania)
</commit_message>
<xml_diff>
--- a/facilitation_guides/translation/swa/Facilitator guidelines - Playful matematicians.docx
+++ b/facilitation_guides/translation/swa/Facilitator guidelines - Playful matematicians.docx
@@ -105,7 +105,7 @@
                 <w:u w:val="none"/>
                 <w:vertAlign w:val="baseline"/>
               </w:rPr>
-              <w:t xml:space="preserve">Kichwa cha Video</w:t>
+              <w:t xml:space="preserve">Video Title</w:t>
             </w:r>
           </w:p>
         </w:tc>
@@ -239,7 +239,7 @@
                 <w:u w:val="none"/>
                 <w:vertAlign w:val="baseline"/>
               </w:rPr>
-              <w:t>Mada</w:t>
+              <w:t>Topic</w:t>
             </w:r>
           </w:p>
         </w:tc>
@@ -364,7 +364,7 @@
                 <w:shd w:fill="auto" w:val="clear"/>
                 <w:vertAlign w:val="baseline"/>
               </w:rPr>
-              <w:t>Malengo</w:t>
+              <w:t>Aim(s)</w:t>
             </w:r>
           </w:p>
         </w:tc>
@@ -498,7 +498,7 @@
                 <w:shd w:fill="auto" w:val="clear"/>
                 <w:vertAlign w:val="baseline"/>
               </w:rPr>
-              <w:t>Urefu</w:t>
+              <w:t>Length</w:t>
             </w:r>
           </w:p>
         </w:tc>
@@ -623,7 +623,7 @@
                 <w:u w:val="none"/>
                 <w:vertAlign w:val="baseline"/>
               </w:rPr>
-              <w:t xml:space="preserve">Mahali pa Kambi</w:t>
+              <w:t xml:space="preserve">Camp Location</w:t>
             </w:r>
           </w:p>
         </w:tc>
@@ -741,7 +741,7 @@
                 <w:shd w:fill="auto" w:val="clear"/>
                 <w:vertAlign w:val="baseline"/>
               </w:rPr>
-              <w:t>Wawezeshaji</w:t>
+              <w:t>Facilitators</w:t>
             </w:r>
           </w:p>
         </w:tc>
@@ -850,7 +850,7 @@
                 <w:u w:val="none"/>
                 <w:vertAlign w:val="baseline"/>
               </w:rPr>
-              <w:t xml:space="preserve">N. ya wanafunzi</w:t>
+              <w:t xml:space="preserve">N. of students</w:t>
             </w:r>
           </w:p>
         </w:tc>
@@ -959,7 +959,7 @@
                 <w:u w:val="none"/>
                 <w:vertAlign w:val="baseline"/>
               </w:rPr>
-              <w:t>Tarehe</w:t>
+              <w:t>Date</w:t>
             </w:r>
           </w:p>
         </w:tc>
@@ -1077,7 +1077,7 @@
                 <w:shd w:fill="auto" w:val="clear"/>
                 <w:vertAlign w:val="baseline"/>
               </w:rPr>
-              <w:t>Rasilimali</w:t>
+              <w:t>Resources</w:t>
             </w:r>
           </w:p>
           <w:p>
@@ -1124,7 +1124,7 @@
                 <w:shd w:fill="auto" w:val="clear"/>
                 <w:vertAlign w:val="baseline"/>
               </w:rPr>
-              <w:t>inahitajika</w:t>
+              <w:t>needed</w:t>
             </w:r>
           </w:p>
         </w:tc>
@@ -1258,7 +1258,7 @@
                 <w:shd w:fill="auto" w:val="clear"/>
                 <w:vertAlign w:val="baseline"/>
               </w:rPr>
-              <w:t>Maandalizi</w:t>
+              <w:t>Preparations</w:t>
             </w:r>
           </w:p>
         </w:tc>
@@ -1408,7 +1408,7 @@
                 <w:shd w:fill="auto" w:val="clear"/>
                 <w:vertAlign w:val="baseline"/>
               </w:rPr>
-              <w:t xml:space="preserve">Muda wa video</w:t>
+              <w:t xml:space="preserve">Video time</w:t>
             </w:r>
           </w:p>
         </w:tc>
@@ -1467,7 +1467,7 @@
                 <w:shd w:fill="auto" w:val="clear"/>
                 <w:vertAlign w:val="baseline"/>
               </w:rPr>
-              <w:t xml:space="preserve">Mwezeshaji anafanya nini</w:t>
+              <w:t xml:space="preserve">What facilitator does</w:t>
             </w:r>
           </w:p>
         </w:tc>
@@ -1527,7 +1527,7 @@
                 <w:shd w:fill="auto" w:val="clear"/>
                 <w:vertAlign w:val="baseline"/>
               </w:rPr>
-              <w:t xml:space="preserve">Wanachofanya wanafunzi</w:t>
+              <w:t xml:space="preserve">What learners do</w:t>
             </w:r>
           </w:p>
         </w:tc>
@@ -1633,7 +1633,7 @@
                 <w:u w:val="none"/>
                 <w:vertAlign w:val="baseline"/>
               </w:rPr>
-              <w:t xml:space="preserve">Utangulizi Mkuu wa Video ya VMC</w:t>
+              <w:t xml:space="preserve">General VMC Video Introduction</w:t>
             </w:r>
           </w:p>
         </w:tc>
@@ -1749,7 +1749,7 @@
                 <w:u w:val="none"/>
                 <w:vertAlign w:val="baseline"/>
               </w:rPr>
-              <w:t xml:space="preserve">Utangulizi wa Video</w:t>
+              <w:t xml:space="preserve">Video Introduction</w:t>
             </w:r>
           </w:p>
         </w:tc>
@@ -1865,7 +1865,7 @@
                 <w:u w:val="none"/>
                 <w:vertAlign w:val="baseline"/>
               </w:rPr>
-              <w:t>Kitendawili</w:t>
+              <w:t>Riddle</w:t>
             </w:r>
           </w:p>
         </w:tc>
@@ -1995,7 +1995,7 @@
                 <w:shd w:fill="auto" w:val="clear"/>
                 <w:vertAlign w:val="baseline"/>
               </w:rPr>
-              <w:t xml:space="preserve">Kusaidia mchakato, kuchochea mawazo</w:t>
+              <w:t xml:space="preserve">Assist the process, provoke thoughts</w:t>
             </w:r>
           </w:p>
           <w:p>
@@ -2606,7 +2606,7 @@
           <w:shd w:fill="auto" w:val="clear"/>
           <w:vertAlign w:val="baseline"/>
         </w:rPr>
-        <w:t>Suluhisho</w:t>
+        <w:t>Solution</w:t>
       </w:r>
     </w:p>
     <w:p>
@@ -6241,7 +6241,7 @@
       <w:rPr>
         <w:sz w:val="24"/>
         <w:szCs w:val="24"/>
-        <w:lang w:val="sw-KE"/>
+        <w:lang w:val="sw-TZ"/>
       </w:rPr>
     </w:rPrDefault>
     <w:pPrDefault>

</xml_diff>